<commit_message>
Update Use Case Models
</commit_message>
<xml_diff>
--- a/Documents/Deliverable_2/CSwap_Deliverable_2_UseCaseModels.DOCX
+++ b/Documents/Deliverable_2/CSwap_Deliverable_2_UseCaseModels.DOCX
@@ -14,8 +14,8 @@
         <w:tblLook w:val="04A0" w:firstRow="1" w:lastRow="0" w:firstColumn="1" w:lastColumn="0" w:noHBand="0" w:noVBand="1"/>
       </w:tblPr>
       <w:tblGrid>
-        <w:gridCol w:w="4800"/>
-        <w:gridCol w:w="4560"/>
+        <w:gridCol w:w="4943"/>
+        <w:gridCol w:w="4417"/>
       </w:tblGrid>
       <w:tr>
         <w:tc>
@@ -102,7 +102,14 @@
                 <w:rFonts w:ascii="Arial" w:eastAsia="Times New Roman" w:hAnsi="Arial" w:cs="Arial"/>
                 <w:color w:val="000000"/>
               </w:rPr>
-              <w:t>:  Create an Account</w:t>
+              <w:t xml:space="preserve">:  </w:t>
+            </w:r>
+            <w:r>
+              <w:rPr>
+                <w:rFonts w:ascii="Arial" w:eastAsia="Times New Roman" w:hAnsi="Arial" w:cs="Arial"/>
+                <w:color w:val="000000"/>
+              </w:rPr>
+              <w:t>Sign up</w:t>
             </w:r>
           </w:p>
         </w:tc>
@@ -150,6 +157,20 @@
               </w:rPr>
               <w:t>:</w:t>
             </w:r>
+            <w:r>
+              <w:rPr>
+                <w:rFonts w:ascii="Arial" w:eastAsia="Times New Roman" w:hAnsi="Arial" w:cs="Arial"/>
+                <w:color w:val="000000"/>
+              </w:rPr>
+              <w:t xml:space="preserve">  Extended relationship with login with Google and login with Facebook</w:t>
+            </w:r>
+            <w:r>
+              <w:rPr>
+                <w:rFonts w:ascii="Arial" w:eastAsia="Times New Roman" w:hAnsi="Arial" w:cs="Arial"/>
+                <w:color w:val="000000"/>
+              </w:rPr>
+              <w:t>.  Extends to them</w:t>
+            </w:r>
           </w:p>
         </w:tc>
         <w:tc>
@@ -192,7 +213,14 @@
                 <w:rFonts w:ascii="Arial" w:eastAsia="Times New Roman" w:hAnsi="Arial" w:cs="Arial"/>
                 <w:color w:val="000000"/>
               </w:rPr>
-              <w:t>  Unauthorized users can create an account</w:t>
+              <w:t xml:space="preserve">  Unauthorized users can </w:t>
+            </w:r>
+            <w:r>
+              <w:rPr>
+                <w:rFonts w:ascii="Arial" w:eastAsia="Times New Roman" w:hAnsi="Arial" w:cs="Arial"/>
+                <w:color w:val="000000"/>
+              </w:rPr>
+              <w:t>Sign up</w:t>
             </w:r>
           </w:p>
         </w:tc>
@@ -482,7 +510,23 @@
                 <w:rFonts w:ascii="Arial" w:eastAsia="Times New Roman" w:hAnsi="Arial" w:cs="Arial"/>
                 <w:color w:val="000000"/>
               </w:rPr>
-              <w:t>2.  The user is directed to a sign up page</w:t>
+              <w:t xml:space="preserve">2.  The user is directed to a </w:t>
+            </w:r>
+            <w:proofErr w:type="gramStart"/>
+            <w:r>
+              <w:rPr>
+                <w:rFonts w:ascii="Arial" w:eastAsia="Times New Roman" w:hAnsi="Arial" w:cs="Arial"/>
+                <w:color w:val="000000"/>
+              </w:rPr>
+              <w:t>sign up</w:t>
+            </w:r>
+            <w:proofErr w:type="gramEnd"/>
+            <w:r>
+              <w:rPr>
+                <w:rFonts w:ascii="Arial" w:eastAsia="Times New Roman" w:hAnsi="Arial" w:cs="Arial"/>
+                <w:color w:val="000000"/>
+              </w:rPr>
+              <w:t xml:space="preserve"> page</w:t>
             </w:r>
           </w:p>
         </w:tc>
@@ -659,7 +703,23 @@
                 <w:rFonts w:ascii="Arial" w:eastAsia="Times New Roman" w:hAnsi="Arial" w:cs="Arial"/>
                 <w:color w:val="000000"/>
               </w:rPr>
-              <w:t>“Passwords should be at least 6 characters (auth/weak-password).</w:t>
+              <w:t>“Passwords should be at least 6 characters (auth/</w:t>
+            </w:r>
+            <w:proofErr w:type="gramStart"/>
+            <w:r>
+              <w:rPr>
+                <w:rFonts w:ascii="Arial" w:eastAsia="Times New Roman" w:hAnsi="Arial" w:cs="Arial"/>
+                <w:color w:val="000000"/>
+              </w:rPr>
+              <w:t>weak-password</w:t>
+            </w:r>
+            <w:proofErr w:type="gramEnd"/>
+            <w:r>
+              <w:rPr>
+                <w:rFonts w:ascii="Arial" w:eastAsia="Times New Roman" w:hAnsi="Arial" w:cs="Arial"/>
+                <w:color w:val="000000"/>
+              </w:rPr>
+              <w:t>).</w:t>
             </w:r>
           </w:p>
         </w:tc>
@@ -1771,6 +1831,13 @@
               </w:rPr>
               <w:t>:</w:t>
             </w:r>
+            <w:r>
+              <w:rPr>
+                <w:rFonts w:ascii="Arial" w:eastAsia="Times New Roman" w:hAnsi="Arial" w:cs="Arial"/>
+                <w:color w:val="000000"/>
+              </w:rPr>
+              <w:t xml:space="preserve">  Extension relationship from Sign up.</w:t>
+            </w:r>
           </w:p>
         </w:tc>
         <w:tc>
@@ -2706,6 +2773,13 @@
               </w:rPr>
               <w:t>:</w:t>
             </w:r>
+            <w:r>
+              <w:rPr>
+                <w:rFonts w:ascii="Arial" w:eastAsia="Times New Roman" w:hAnsi="Arial" w:cs="Arial"/>
+                <w:color w:val="000000"/>
+              </w:rPr>
+              <w:t xml:space="preserve">  Extension relationship with Sign up.</w:t>
+            </w:r>
           </w:p>
         </w:tc>
         <w:tc>
@@ -4119,8 +4193,8 @@
         <w:tblLook w:val="04A0" w:firstRow="1" w:lastRow="0" w:firstColumn="1" w:lastColumn="0" w:noHBand="0" w:noVBand="1"/>
       </w:tblPr>
       <w:tblGrid>
-        <w:gridCol w:w="2788"/>
-        <w:gridCol w:w="6572"/>
+        <w:gridCol w:w="3506"/>
+        <w:gridCol w:w="5854"/>
       </w:tblGrid>
       <w:tr>
         <w:tc>
@@ -4254,6 +4328,13 @@
                 <w:color w:val="000000"/>
               </w:rPr>
               <w:t>:</w:t>
+            </w:r>
+            <w:r>
+              <w:rPr>
+                <w:rFonts w:ascii="Arial" w:eastAsia="Times New Roman" w:hAnsi="Arial" w:cs="Arial"/>
+                <w:color w:val="000000"/>
+              </w:rPr>
+              <w:t xml:space="preserve">  Is inherited by removed own account</w:t>
             </w:r>
           </w:p>
         </w:tc>
@@ -4587,7 +4668,23 @@
                 <w:rFonts w:ascii="Arial" w:eastAsia="Times New Roman" w:hAnsi="Arial" w:cs="Arial"/>
                 <w:color w:val="000000"/>
               </w:rPr>
-              <w:t>2.  The system accordingly displays a  screen that reads “are you sure you want to remove this account?”</w:t>
+              <w:t xml:space="preserve">2.  The system accordingly displays </w:t>
+            </w:r>
+            <w:proofErr w:type="gramStart"/>
+            <w:r>
+              <w:rPr>
+                <w:rFonts w:ascii="Arial" w:eastAsia="Times New Roman" w:hAnsi="Arial" w:cs="Arial"/>
+                <w:color w:val="000000"/>
+              </w:rPr>
+              <w:t>a  screen</w:t>
+            </w:r>
+            <w:proofErr w:type="gramEnd"/>
+            <w:r>
+              <w:rPr>
+                <w:rFonts w:ascii="Arial" w:eastAsia="Times New Roman" w:hAnsi="Arial" w:cs="Arial"/>
+                <w:color w:val="000000"/>
+              </w:rPr>
+              <w:t xml:space="preserve"> that reads “are you sure you want to remove this account?”</w:t>
             </w:r>
           </w:p>
         </w:tc>
@@ -4898,8 +4995,8 @@
         <w:tblLook w:val="04A0" w:firstRow="1" w:lastRow="0" w:firstColumn="1" w:lastColumn="0" w:noHBand="0" w:noVBand="1"/>
       </w:tblPr>
       <w:tblGrid>
-        <w:gridCol w:w="3236"/>
-        <w:gridCol w:w="6124"/>
+        <w:gridCol w:w="3446"/>
+        <w:gridCol w:w="5914"/>
       </w:tblGrid>
       <w:tr>
         <w:tc>
@@ -5032,7 +5129,14 @@
                 <w:rFonts w:ascii="Arial" w:eastAsia="Times New Roman" w:hAnsi="Arial" w:cs="Arial"/>
                 <w:color w:val="000000"/>
               </w:rPr>
-              <w:t>:  Extend Remove Account</w:t>
+              <w:t xml:space="preserve">:  </w:t>
+            </w:r>
+            <w:r>
+              <w:rPr>
+                <w:rFonts w:ascii="Arial" w:eastAsia="Times New Roman" w:hAnsi="Arial" w:cs="Arial"/>
+                <w:color w:val="000000"/>
+              </w:rPr>
+              <w:t>Inherited by remove account.</w:t>
             </w:r>
           </w:p>
         </w:tc>
@@ -5677,16 +5781,16 @@
       </w:pPr>
       <w:r>
         <w:rPr>
-          <w:rFonts w:ascii="Arial" w:eastAsia="Times New Roman" w:hAnsi="Arial" w:cs="Arial"/>
+          <w:rFonts w:ascii="Times New Roman" w:eastAsia="Times New Roman" w:hAnsi="Times New Roman" w:cs="Times New Roman"/>
           <w:noProof/>
-          <w:color w:val="000000"/>
-          <w:bdr w:val="none" w:sz="0" w:space="0" w:color="auto" w:frame="1"/>
+          <w:sz w:val="24"/>
+          <w:szCs w:val="24"/>
         </w:rPr>
         <w:drawing>
-          <wp:inline distT="0" distB="0" distL="0" distR="0" wp14:anchorId="09FD118F" wp14:editId="725B7DB7">
-            <wp:extent cx="2334986" cy="2788614"/>
-            <wp:effectExtent l="0" t="0" r="8255" b="0"/>
-            <wp:docPr id="4" name="Picture 4"/>
+          <wp:inline distT="0" distB="0" distL="0" distR="0" wp14:anchorId="06F660D5" wp14:editId="519CA8E7">
+            <wp:extent cx="2904907" cy="3352800"/>
+            <wp:effectExtent l="0" t="0" r="0" b="0"/>
+            <wp:docPr id="2" name="Picture 2" descr="Diagram&#10;&#10;Description automatically generated"/>
             <wp:cNvGraphicFramePr>
               <a:graphicFrameLocks xmlns:a="http://schemas.openxmlformats.org/drawingml/2006/main" noChangeAspect="1"/>
             </wp:cNvGraphicFramePr>
@@ -5694,10 +5798,8 @@
               <a:graphicData uri="http://schemas.openxmlformats.org/drawingml/2006/picture">
                 <pic:pic xmlns:pic="http://schemas.openxmlformats.org/drawingml/2006/picture">
                   <pic:nvPicPr>
-                    <pic:cNvPr id="0" name="Picture 2"/>
-                    <pic:cNvPicPr>
-                      <a:picLocks noChangeAspect="1" noChangeArrowheads="1"/>
-                    </pic:cNvPicPr>
+                    <pic:cNvPr id="2" name="Picture 2" descr="Diagram&#10;&#10;Description automatically generated"/>
+                    <pic:cNvPicPr/>
                   </pic:nvPicPr>
                   <pic:blipFill>
                     <a:blip r:embed="rId5">
@@ -5707,23 +5809,18 @@
                         </a:ext>
                       </a:extLst>
                     </a:blip>
-                    <a:srcRect/>
                     <a:stretch>
                       <a:fillRect/>
                     </a:stretch>
                   </pic:blipFill>
-                  <pic:spPr bwMode="auto">
+                  <pic:spPr>
                     <a:xfrm>
                       <a:off x="0" y="0"/>
-                      <a:ext cx="2341799" cy="2796751"/>
+                      <a:ext cx="2908505" cy="3356952"/>
                     </a:xfrm>
                     <a:prstGeom prst="rect">
                       <a:avLst/>
                     </a:prstGeom>
-                    <a:noFill/>
-                    <a:ln>
-                      <a:noFill/>
-                    </a:ln>
                   </pic:spPr>
                 </pic:pic>
               </a:graphicData>
@@ -5781,8 +5878,8 @@
         <w:tblLook w:val="04A0" w:firstRow="1" w:lastRow="0" w:firstColumn="1" w:lastColumn="0" w:noHBand="0" w:noVBand="1"/>
       </w:tblPr>
       <w:tblGrid>
-        <w:gridCol w:w="3966"/>
-        <w:gridCol w:w="5394"/>
+        <w:gridCol w:w="4091"/>
+        <w:gridCol w:w="5269"/>
       </w:tblGrid>
       <w:tr>
         <w:tc>
@@ -5922,7 +6019,21 @@
                 <w:rFonts w:ascii="Arial" w:eastAsia="Times New Roman" w:hAnsi="Arial" w:cs="Arial"/>
                 <w:color w:val="000000"/>
               </w:rPr>
-              <w:t xml:space="preserve"> Add Tag and Add picture </w:t>
+              <w:t xml:space="preserve"> </w:t>
+            </w:r>
+            <w:r>
+              <w:rPr>
+                <w:rFonts w:ascii="Arial" w:eastAsia="Times New Roman" w:hAnsi="Arial" w:cs="Arial"/>
+                <w:color w:val="000000"/>
+              </w:rPr>
+              <w:t xml:space="preserve">Included by </w:t>
+            </w:r>
+            <w:r>
+              <w:rPr>
+                <w:rFonts w:ascii="Arial" w:eastAsia="Times New Roman" w:hAnsi="Arial" w:cs="Arial"/>
+                <w:color w:val="000000"/>
+              </w:rPr>
+              <w:t xml:space="preserve">Add Tag and Add picture </w:t>
             </w:r>
           </w:p>
         </w:tc>
@@ -6637,8 +6748,8 @@
         <w:tblLook w:val="04A0" w:firstRow="1" w:lastRow="0" w:firstColumn="1" w:lastColumn="0" w:noHBand="0" w:noVBand="1"/>
       </w:tblPr>
       <w:tblGrid>
-        <w:gridCol w:w="3756"/>
-        <w:gridCol w:w="5604"/>
+        <w:gridCol w:w="3772"/>
+        <w:gridCol w:w="5588"/>
       </w:tblGrid>
       <w:tr>
         <w:tc>
@@ -6771,7 +6882,21 @@
                 <w:rFonts w:ascii="Arial" w:eastAsia="Times New Roman" w:hAnsi="Arial" w:cs="Arial"/>
                 <w:color w:val="000000"/>
               </w:rPr>
-              <w:t>: &lt;extend&gt; Create Listing</w:t>
+              <w:t>: &lt;</w:t>
+            </w:r>
+            <w:r>
+              <w:rPr>
+                <w:rFonts w:ascii="Arial" w:eastAsia="Times New Roman" w:hAnsi="Arial" w:cs="Arial"/>
+                <w:color w:val="000000"/>
+              </w:rPr>
+              <w:t>include</w:t>
+            </w:r>
+            <w:r>
+              <w:rPr>
+                <w:rFonts w:ascii="Arial" w:eastAsia="Times New Roman" w:hAnsi="Arial" w:cs="Arial"/>
+                <w:color w:val="000000"/>
+              </w:rPr>
+              <w:t>&gt; Create Listing</w:t>
             </w:r>
           </w:p>
         </w:tc>
@@ -7100,12 +7225,21 @@
                 <w:szCs w:val="24"/>
               </w:rPr>
             </w:pPr>
-            <w:r>
-              <w:rPr>
-                <w:rFonts w:ascii="Arial" w:eastAsia="Times New Roman" w:hAnsi="Arial" w:cs="Arial"/>
-                <w:color w:val="000000"/>
-              </w:rPr>
-              <w:t>2.  “Upload a .</w:t>
+            <w:proofErr w:type="gramStart"/>
+            <w:r>
+              <w:rPr>
+                <w:rFonts w:ascii="Arial" w:eastAsia="Times New Roman" w:hAnsi="Arial" w:cs="Arial"/>
+                <w:color w:val="000000"/>
+              </w:rPr>
+              <w:t>2.  “</w:t>
+            </w:r>
+            <w:proofErr w:type="gramEnd"/>
+            <w:r>
+              <w:rPr>
+                <w:rFonts w:ascii="Arial" w:eastAsia="Times New Roman" w:hAnsi="Arial" w:cs="Arial"/>
+                <w:color w:val="000000"/>
+              </w:rPr>
+              <w:t>Upload a .</w:t>
             </w:r>
             <w:proofErr w:type="spellStart"/>
             <w:r>
@@ -7188,12 +7322,21 @@
                 <w:szCs w:val="24"/>
               </w:rPr>
             </w:pPr>
-            <w:r>
-              <w:rPr>
-                <w:rFonts w:ascii="Arial" w:eastAsia="Times New Roman" w:hAnsi="Arial" w:cs="Arial"/>
-                <w:color w:val="000000"/>
-              </w:rPr>
-              <w:t>4  The system displays</w:t>
+            <w:proofErr w:type="gramStart"/>
+            <w:r>
+              <w:rPr>
+                <w:rFonts w:ascii="Arial" w:eastAsia="Times New Roman" w:hAnsi="Arial" w:cs="Arial"/>
+                <w:color w:val="000000"/>
+              </w:rPr>
+              <w:t>4  The</w:t>
+            </w:r>
+            <w:proofErr w:type="gramEnd"/>
+            <w:r>
+              <w:rPr>
+                <w:rFonts w:ascii="Arial" w:eastAsia="Times New Roman" w:hAnsi="Arial" w:cs="Arial"/>
+                <w:color w:val="000000"/>
+              </w:rPr>
+              <w:t xml:space="preserve"> system displays</w:t>
             </w:r>
           </w:p>
           <w:p>
@@ -7214,7 +7357,23 @@
                 <w:rFonts w:ascii="Arial" w:eastAsia="Times New Roman" w:hAnsi="Arial" w:cs="Arial"/>
                 <w:color w:val="000000"/>
               </w:rPr>
-              <w:t>“File type not recognize” or</w:t>
+              <w:t xml:space="preserve">“File type </w:t>
+            </w:r>
+            <w:proofErr w:type="gramStart"/>
+            <w:r>
+              <w:rPr>
+                <w:rFonts w:ascii="Arial" w:eastAsia="Times New Roman" w:hAnsi="Arial" w:cs="Arial"/>
+                <w:color w:val="000000"/>
+              </w:rPr>
+              <w:t>not recognize</w:t>
+            </w:r>
+            <w:proofErr w:type="gramEnd"/>
+            <w:r>
+              <w:rPr>
+                <w:rFonts w:ascii="Arial" w:eastAsia="Times New Roman" w:hAnsi="Arial" w:cs="Arial"/>
+                <w:color w:val="000000"/>
+              </w:rPr>
+              <w:t>” or</w:t>
             </w:r>
           </w:p>
           <w:p>
@@ -7869,12 +8028,21 @@
                 <w:szCs w:val="24"/>
               </w:rPr>
             </w:pPr>
-            <w:r>
-              <w:rPr>
-                <w:rFonts w:ascii="Arial" w:eastAsia="Times New Roman" w:hAnsi="Arial" w:cs="Arial"/>
-                <w:color w:val="000000"/>
-              </w:rPr>
-              <w:t>2.  “Are you sure you want to remove the listing?” is displayed</w:t>
+            <w:proofErr w:type="gramStart"/>
+            <w:r>
+              <w:rPr>
+                <w:rFonts w:ascii="Arial" w:eastAsia="Times New Roman" w:hAnsi="Arial" w:cs="Arial"/>
+                <w:color w:val="000000"/>
+              </w:rPr>
+              <w:t>2.  “</w:t>
+            </w:r>
+            <w:proofErr w:type="gramEnd"/>
+            <w:r>
+              <w:rPr>
+                <w:rFonts w:ascii="Arial" w:eastAsia="Times New Roman" w:hAnsi="Arial" w:cs="Arial"/>
+                <w:color w:val="000000"/>
+              </w:rPr>
+              <w:t>Are you sure you want to remove the listing?” is displayed</w:t>
             </w:r>
           </w:p>
         </w:tc>
@@ -7941,12 +8109,21 @@
                 <w:szCs w:val="24"/>
               </w:rPr>
             </w:pPr>
-            <w:r>
-              <w:rPr>
-                <w:rFonts w:ascii="Arial" w:eastAsia="Times New Roman" w:hAnsi="Arial" w:cs="Arial"/>
-                <w:color w:val="000000"/>
-              </w:rPr>
-              <w:t>4  The listing is removed from CSwap.</w:t>
+            <w:proofErr w:type="gramStart"/>
+            <w:r>
+              <w:rPr>
+                <w:rFonts w:ascii="Arial" w:eastAsia="Times New Roman" w:hAnsi="Arial" w:cs="Arial"/>
+                <w:color w:val="000000"/>
+              </w:rPr>
+              <w:t>4  The</w:t>
+            </w:r>
+            <w:proofErr w:type="gramEnd"/>
+            <w:r>
+              <w:rPr>
+                <w:rFonts w:ascii="Arial" w:eastAsia="Times New Roman" w:hAnsi="Arial" w:cs="Arial"/>
+                <w:color w:val="000000"/>
+              </w:rPr>
+              <w:t xml:space="preserve"> listing is removed from CSwap.</w:t>
             </w:r>
           </w:p>
         </w:tc>
@@ -8235,7 +8412,21 @@
                 <w:rFonts w:ascii="Arial" w:eastAsia="Times New Roman" w:hAnsi="Arial" w:cs="Arial"/>
                 <w:color w:val="000000"/>
               </w:rPr>
-              <w:t>:&lt;extend&gt; Create Listing</w:t>
+              <w:t>:&lt;</w:t>
+            </w:r>
+            <w:r>
+              <w:rPr>
+                <w:rFonts w:ascii="Arial" w:eastAsia="Times New Roman" w:hAnsi="Arial" w:cs="Arial"/>
+                <w:color w:val="000000"/>
+              </w:rPr>
+              <w:t>include</w:t>
+            </w:r>
+            <w:r>
+              <w:rPr>
+                <w:rFonts w:ascii="Arial" w:eastAsia="Times New Roman" w:hAnsi="Arial" w:cs="Arial"/>
+                <w:color w:val="000000"/>
+              </w:rPr>
+              <w:t>&gt; Create Listing</w:t>
             </w:r>
           </w:p>
         </w:tc>
@@ -9241,7 +9432,23 @@
                 <w:rFonts w:ascii="Arial" w:eastAsia="Times New Roman" w:hAnsi="Arial" w:cs="Arial"/>
                 <w:color w:val="000000"/>
               </w:rPr>
-              <w:t>1.  User types key term</w:t>
+              <w:t xml:space="preserve">1.  User </w:t>
+            </w:r>
+            <w:proofErr w:type="gramStart"/>
+            <w:r>
+              <w:rPr>
+                <w:rFonts w:ascii="Arial" w:eastAsia="Times New Roman" w:hAnsi="Arial" w:cs="Arial"/>
+                <w:color w:val="000000"/>
+              </w:rPr>
+              <w:t>types</w:t>
+            </w:r>
+            <w:proofErr w:type="gramEnd"/>
+            <w:r>
+              <w:rPr>
+                <w:rFonts w:ascii="Arial" w:eastAsia="Times New Roman" w:hAnsi="Arial" w:cs="Arial"/>
+                <w:color w:val="000000"/>
+              </w:rPr>
+              <w:t xml:space="preserve"> key term</w:t>
             </w:r>
           </w:p>
         </w:tc>
@@ -9609,7 +9816,23 @@
                 <w:rFonts w:ascii="Arial" w:eastAsia="Times New Roman" w:hAnsi="Arial" w:cs="Arial"/>
                 <w:color w:val="000000"/>
               </w:rPr>
-              <w:t>The authorized user is able to filter out listings that are not of the selected category</w:t>
+              <w:t xml:space="preserve">The authorized user </w:t>
+            </w:r>
+            <w:proofErr w:type="gramStart"/>
+            <w:r>
+              <w:rPr>
+                <w:rFonts w:ascii="Arial" w:eastAsia="Times New Roman" w:hAnsi="Arial" w:cs="Arial"/>
+                <w:color w:val="000000"/>
+              </w:rPr>
+              <w:t>is able to</w:t>
+            </w:r>
+            <w:proofErr w:type="gramEnd"/>
+            <w:r>
+              <w:rPr>
+                <w:rFonts w:ascii="Arial" w:eastAsia="Times New Roman" w:hAnsi="Arial" w:cs="Arial"/>
+                <w:color w:val="000000"/>
+              </w:rPr>
+              <w:t xml:space="preserve"> filter out listings that are not of the selected category</w:t>
             </w:r>
           </w:p>
         </w:tc>
@@ -9749,7 +9972,21 @@
                 <w:rFonts w:ascii="Arial" w:eastAsia="Times New Roman" w:hAnsi="Arial" w:cs="Arial"/>
                 <w:color w:val="000000"/>
               </w:rPr>
-              <w:t>:  Listings have been created in the search category, the user is logged in.</w:t>
+              <w:t xml:space="preserve">:  Listings have been created in the search </w:t>
+            </w:r>
+            <w:r>
+              <w:rPr>
+                <w:rFonts w:ascii="Arial" w:eastAsia="Times New Roman" w:hAnsi="Arial" w:cs="Arial"/>
+                <w:color w:val="000000"/>
+              </w:rPr>
+              <w:t>category;</w:t>
+            </w:r>
+            <w:r>
+              <w:rPr>
+                <w:rFonts w:ascii="Arial" w:eastAsia="Times New Roman" w:hAnsi="Arial" w:cs="Arial"/>
+                <w:color w:val="000000"/>
+              </w:rPr>
+              <w:t xml:space="preserve"> the user is logged in.</w:t>
             </w:r>
           </w:p>
         </w:tc>
@@ -10232,7 +10469,23 @@
                 <w:rFonts w:ascii="Arial" w:eastAsia="Times New Roman" w:hAnsi="Arial" w:cs="Arial"/>
                 <w:color w:val="000000"/>
               </w:rPr>
-              <w:t>The authorized user is able to filter out listings that do not have the tag typed in</w:t>
+              <w:t xml:space="preserve">The authorized user </w:t>
+            </w:r>
+            <w:proofErr w:type="gramStart"/>
+            <w:r>
+              <w:rPr>
+                <w:rFonts w:ascii="Arial" w:eastAsia="Times New Roman" w:hAnsi="Arial" w:cs="Arial"/>
+                <w:color w:val="000000"/>
+              </w:rPr>
+              <w:t>is able to</w:t>
+            </w:r>
+            <w:proofErr w:type="gramEnd"/>
+            <w:r>
+              <w:rPr>
+                <w:rFonts w:ascii="Arial" w:eastAsia="Times New Roman" w:hAnsi="Arial" w:cs="Arial"/>
+                <w:color w:val="000000"/>
+              </w:rPr>
+              <w:t xml:space="preserve"> filter out listings that do not have the tag typed in</w:t>
             </w:r>
           </w:p>
         </w:tc>

</xml_diff>